<commit_message>
Lesson 2 Home task
</commit_message>
<xml_diff>
--- a/Questions/Questions/Lesson1Questions.docx
+++ b/Questions/Questions/Lesson1Questions.docx
@@ -72,11 +72,9 @@
         </w:rPr>
         <w:t>Інтернаціоналізація(</w:t>
       </w:r>
-      <w:proofErr w:type="spellStart"/>
       <w:r>
         <w:t>multilanguage</w:t>
       </w:r>
-      <w:proofErr w:type="spellEnd"/>
       <w:r>
         <w:rPr>
           <w:lang w:val="uk-UA"/>
@@ -93,15 +91,7 @@
         <w:t xml:space="preserve">в проекті для </w:t>
       </w:r>
       <w:r>
-        <w:t xml:space="preserve">label, </w:t>
-      </w:r>
-      <w:proofErr w:type="spellStart"/>
-      <w:r>
-        <w:t>exeption</w:t>
-      </w:r>
-      <w:proofErr w:type="spellEnd"/>
-      <w:r>
-        <w:t xml:space="preserve"> messages, logging</w:t>
+        <w:t>label, exeption messages, logging</w:t>
       </w:r>
     </w:p>
     <w:p>
@@ -152,27 +142,18 @@
         <w:t>Try</w:t>
       </w:r>
       <w:r>
-        <w:rPr>
-          <w:lang w:val="ru-RU"/>
-        </w:rPr>
         <w:t xml:space="preserve"> … </w:t>
       </w:r>
       <w:r>
         <w:t>Catch</w:t>
       </w:r>
       <w:r>
-        <w:rPr>
-          <w:lang w:val="ru-RU"/>
-        </w:rPr>
         <w:t xml:space="preserve">. </w:t>
       </w:r>
       <w:r>
         <w:t>Throw</w:t>
       </w:r>
       <w:r>
-        <w:rPr>
-          <w:lang w:val="ru-RU"/>
-        </w:rPr>
         <w:t xml:space="preserve"> </w:t>
       </w:r>
       <w:r>
@@ -263,23 +244,7 @@
         </w:rPr>
       </w:pPr>
       <w:r>
-        <w:t xml:space="preserve">Public </w:t>
-      </w:r>
-      <w:proofErr w:type="spellStart"/>
-      <w:r>
-        <w:t>DbSet</w:t>
-      </w:r>
-      <w:proofErr w:type="spellEnd"/>
-      <w:r>
-        <w:t xml:space="preserve">&lt;Person&gt; Persons </w:t>
-      </w:r>
-      <w:proofErr w:type="gramStart"/>
-      <w:r>
-        <w:t>{ get</w:t>
-      </w:r>
-      <w:proofErr w:type="gramEnd"/>
-      <w:r>
-        <w:t xml:space="preserve">; set; }. </w:t>
+        <w:t xml:space="preserve">Public DbSet&lt;Person&gt; Persons { get; set; }. </w:t>
       </w:r>
       <w:r>
         <w:rPr>
@@ -299,6 +264,9 @@
           <w:lang w:val="uk-UA"/>
         </w:rPr>
       </w:pPr>
+      <w:r>
+        <w:t>wwwww</w:t>
+      </w:r>
       <w:bookmarkStart w:id="0" w:name="_GoBack"/>
       <w:bookmarkEnd w:id="0"/>
     </w:p>
@@ -532,6 +500,7 @@
     <w:lsdException w:name="HTML Sample" w:semiHidden="1" w:unhideWhenUsed="1"/>
     <w:lsdException w:name="HTML Typewriter" w:semiHidden="1" w:unhideWhenUsed="1"/>
     <w:lsdException w:name="HTML Variable" w:semiHidden="1" w:unhideWhenUsed="1"/>
+    <w:lsdException w:name="Normal Table" w:semiHidden="1" w:unhideWhenUsed="1"/>
     <w:lsdException w:name="annotation subject" w:semiHidden="1" w:unhideWhenUsed="1"/>
     <w:lsdException w:name="No List" w:semiHidden="1" w:unhideWhenUsed="1"/>
     <w:lsdException w:name="Outline List 1" w:semiHidden="1" w:unhideWhenUsed="1"/>
@@ -578,8 +547,10 @@
     <w:lsdException w:name="Table Subtle 2" w:semiHidden="1" w:unhideWhenUsed="1"/>
     <w:lsdException w:name="Table Web 1" w:semiHidden="1" w:unhideWhenUsed="1"/>
     <w:lsdException w:name="Table Web 2" w:semiHidden="1" w:unhideWhenUsed="1"/>
+    <w:lsdException w:name="Table Web 3" w:semiHidden="1" w:unhideWhenUsed="1"/>
     <w:lsdException w:name="Balloon Text" w:semiHidden="1" w:unhideWhenUsed="1"/>
     <w:lsdException w:name="Table Grid" w:uiPriority="39"/>
+    <w:lsdException w:name="Table Theme" w:semiHidden="1" w:unhideWhenUsed="1"/>
     <w:lsdException w:name="Placeholder Text" w:semiHidden="1"/>
     <w:lsdException w:name="No Spacing" w:uiPriority="1" w:qFormat="1"/>
     <w:lsdException w:name="Light Shading" w:uiPriority="60"/>

</xml_diff>